<commit_message>
criei o corpo geral do relatório, falta acrescentar alguns detalhes e talvez uma conclusão
</commit_message>
<xml_diff>
--- a/relatorio.docx
+++ b/relatorio.docx
@@ -221,205 +221,284 @@
       </w:pPr>
     </w:p>
     <w:p/>
-    <w:p>
-      <w:pPr>
-        <w:spacing w:line="240" w:lineRule="auto"/>
-      </w:pPr>
-      <w:r>
-        <w:t>Grupo nº2</w:t>
-      </w:r>
-      <w:r>
-        <w:t>6</w:t>
-      </w:r>
-    </w:p>
-    <w:p>
-      <w:pPr>
-        <w:spacing w:line="240" w:lineRule="auto"/>
-      </w:pPr>
-    </w:p>
-    <w:p>
-      <w:pPr>
-        <w:rPr>
-          <w:szCs w:val="24"/>
-        </w:rPr>
-      </w:pPr>
-      <w:r>
-        <w:rPr>
-          <w:b/>
-          <w:szCs w:val="24"/>
-        </w:rPr>
-        <w:t>Daniel Teles Arrais</w:t>
-      </w:r>
-      <w:r>
-        <w:rPr>
-          <w:b/>
-          <w:szCs w:val="24"/>
-        </w:rPr>
-        <w:t xml:space="preserve">, </w:t>
-      </w:r>
-      <w:r>
-        <w:rPr>
-          <w:szCs w:val="24"/>
-        </w:rPr>
-        <w:t xml:space="preserve">nº </w:t>
-      </w:r>
-      <w:r>
-        <w:rPr>
-          <w:szCs w:val="24"/>
-        </w:rPr>
-        <w:t>69675</w:t>
-      </w:r>
-    </w:p>
-    <w:p>
-      <w:pPr>
-        <w:rPr>
-          <w:szCs w:val="24"/>
-        </w:rPr>
-      </w:pPr>
-      <w:r>
-        <w:rPr>
-          <w:b/>
-          <w:szCs w:val="24"/>
-        </w:rPr>
-        <w:t>Miguel Nobre da Costa</w:t>
-      </w:r>
-      <w:r>
-        <w:rPr>
-          <w:szCs w:val="24"/>
-        </w:rPr>
-        <w:t>, nº73359</w:t>
-      </w:r>
-    </w:p>
-    <w:p>
-      <w:pPr>
-        <w:rPr>
-          <w:szCs w:val="24"/>
-        </w:rPr>
-      </w:pPr>
-      <w:r>
-        <w:rPr>
-          <w:b/>
-          <w:szCs w:val="24"/>
-        </w:rPr>
-        <w:t>Ricardo Filipe Amendoeira</w:t>
-      </w:r>
-      <w:r>
-        <w:rPr>
-          <w:szCs w:val="24"/>
-        </w:rPr>
-        <w:t xml:space="preserve">, </w:t>
-      </w:r>
-      <w:r>
-        <w:rPr>
-          <w:szCs w:val="24"/>
-        </w:rPr>
-        <w:t>nº73373</w:t>
-      </w:r>
-    </w:p>
-    <w:p>
-      <w:pPr>
-        <w:ind w:firstLine="708"/>
-        <w:rPr>
-          <w:b/>
-          <w:u w:val="single"/>
-        </w:rPr>
-      </w:pPr>
-    </w:p>
-    <w:p>
-      <w:pPr>
-        <w:ind w:firstLine="708"/>
-        <w:rPr>
-          <w:b/>
-          <w:u w:val="single"/>
-        </w:rPr>
-      </w:pPr>
-    </w:p>
-    <w:p>
-      <w:pPr>
-        <w:ind w:firstLine="708"/>
-        <w:rPr>
-          <w:b/>
-          <w:u w:val="single"/>
-        </w:rPr>
-      </w:pPr>
-    </w:p>
-    <w:p>
-      <w:pPr>
-        <w:rPr>
-          <w:b/>
-          <w:u w:val="single"/>
-        </w:rPr>
-      </w:pPr>
-    </w:p>
     <w:p/>
     <w:p/>
     <w:p/>
-    <w:p>
-      <w:pPr>
-        <w:pStyle w:val="Heading1"/>
-        <w:tabs>
-          <w:tab w:val="right" w:pos="8504"/>
-        </w:tabs>
-        <w:rPr>
-          <w:b w:val="0"/>
-        </w:rPr>
-      </w:pPr>
-      <w:bookmarkStart w:id="0" w:name="_Toc342580644"/>
-      <w:r>
-        <w:rPr>
-          <w:rFonts w:eastAsiaTheme="minorHAnsi" w:cstheme="minorBidi"/>
-          <w:b w:val="0"/>
-          <w:bCs w:val="0"/>
-          <w:sz w:val="24"/>
-          <w:szCs w:val="22"/>
-          <w:u w:val="none"/>
-        </w:rPr>
-        <w:tab/>
-      </w:r>
-    </w:p>
-    <w:p>
-      <w:pPr>
-        <w:tabs>
-          <w:tab w:val="right" w:pos="8504"/>
-        </w:tabs>
+    <w:p/>
+    <w:p/>
+    <w:p/>
+    <w:p/>
+    <w:p/>
+    <w:p>
+      <w:pPr>
+        <w:spacing w:line="240" w:lineRule="auto"/>
+      </w:pPr>
+      <w:r>
+        <w:t>Grupo nº2</w:t>
+      </w:r>
+      <w:r>
+        <w:t>6</w:t>
+      </w:r>
+    </w:p>
+    <w:p>
+      <w:pPr>
+        <w:spacing w:line="240" w:lineRule="auto"/>
+      </w:pPr>
+    </w:p>
+    <w:p>
+      <w:pPr>
+        <w:rPr>
+          <w:szCs w:val="24"/>
+        </w:rPr>
+      </w:pPr>
+      <w:r>
+        <w:rPr>
+          <w:b/>
+          <w:szCs w:val="24"/>
+        </w:rPr>
+        <w:t>Daniel Teles Arrais</w:t>
+      </w:r>
+      <w:r>
+        <w:rPr>
+          <w:b/>
+          <w:szCs w:val="24"/>
+        </w:rPr>
+        <w:t xml:space="preserve">, </w:t>
+      </w:r>
+      <w:r>
+        <w:rPr>
+          <w:szCs w:val="24"/>
+        </w:rPr>
+        <w:t xml:space="preserve">nº </w:t>
+      </w:r>
+      <w:r>
+        <w:rPr>
+          <w:szCs w:val="24"/>
+        </w:rPr>
+        <w:t>69675</w:t>
+      </w:r>
+    </w:p>
+    <w:p>
+      <w:pPr>
+        <w:rPr>
+          <w:szCs w:val="24"/>
+        </w:rPr>
+      </w:pPr>
+      <w:r>
+        <w:rPr>
+          <w:b/>
+          <w:szCs w:val="24"/>
+        </w:rPr>
+        <w:t>Miguel Nobre da Costa</w:t>
+      </w:r>
+      <w:r>
+        <w:rPr>
+          <w:szCs w:val="24"/>
+        </w:rPr>
+        <w:t>, nº73359</w:t>
+      </w:r>
+    </w:p>
+    <w:p>
+      <w:pPr>
+        <w:rPr>
+          <w:szCs w:val="24"/>
+        </w:rPr>
+      </w:pPr>
+      <w:r>
+        <w:rPr>
+          <w:b/>
+          <w:szCs w:val="24"/>
+        </w:rPr>
+        <w:t>Ricardo Filipe Amendoeira</w:t>
+      </w:r>
+      <w:r>
+        <w:rPr>
+          <w:szCs w:val="24"/>
+        </w:rPr>
+        <w:t xml:space="preserve">, </w:t>
+      </w:r>
+      <w:r>
+        <w:rPr>
+          <w:szCs w:val="24"/>
+        </w:rPr>
+        <w:t>nº7337</w:t>
+      </w:r>
+    </w:p>
+    <w:p>
+      <w:pPr>
         <w:spacing w:after="200" w:line="276" w:lineRule="auto"/>
         <w:jc w:val="left"/>
-      </w:pPr>
-    </w:p>
-    <w:p>
-      <w:pPr>
-        <w:ind w:firstLine="284"/>
-        <w:rPr>
-          <w:color w:val="000000" w:themeColor="text1"/>
-        </w:rPr>
-      </w:pPr>
-      <w:bookmarkStart w:id="1" w:name="_GoBack"/>
+        <w:rPr>
+          <w:szCs w:val="24"/>
+        </w:rPr>
+      </w:pPr>
+      <w:r>
+        <w:rPr>
+          <w:szCs w:val="24"/>
+        </w:rPr>
+        <w:br w:type="page"/>
+      </w:r>
+    </w:p>
+    <w:p>
+      <w:pPr>
+        <w:jc w:val="center"/>
+        <w:rPr>
+          <w:sz w:val="36"/>
+        </w:rPr>
+      </w:pPr>
+      <w:r>
+        <w:rPr>
+          <w:sz w:val="36"/>
+        </w:rPr>
+        <w:lastRenderedPageBreak/>
+        <w:t>Método de paralelização</w:t>
+      </w:r>
+    </w:p>
+    <w:p>
+      <w:r>
+        <w:t>A nossa implementação série usa um algoritmo de computação da matriz (antes de encontrar a sub-sequência) que pelas nossas análises se mostrou ser de longe a componente mais computacionalmente exigente do programa e por essa razão foi nessa parte que nos focámos em paralelizar.</w:t>
+      </w:r>
+    </w:p>
+    <w:p>
+      <w:r>
+        <w:t>A computação da matriz tem complexidade O(n*m) em que n e m são os comprimentos das duas strings e cada célula da matriz depende do valor das células imediatamente acima e à esquerda e da célula diagonal an</w:t>
+      </w:r>
+      <w:r>
+        <w:t>terior, o que dificulta a parale</w:t>
+      </w:r>
+      <w:r>
+        <w:t>l</w:t>
+      </w:r>
+      <w:r>
+        <w:t>i</w:t>
+      </w:r>
+      <w:r>
+        <w:t>zação. A solução escolhida de entre as vàrias que experimentàmos foi a de reso</w:t>
+      </w:r>
+      <w:r>
+        <w:t>lver a matriz por antidiagonais, o que nos permite calcular as células internas a cada antidiagonal por uma ordem arbitrária e cumprir as dependências.</w:t>
+      </w:r>
+    </w:p>
+    <w:p>
+      <w:pPr>
+        <w:jc w:val="center"/>
+        <w:rPr>
+          <w:sz w:val="36"/>
+        </w:rPr>
+      </w:pPr>
+      <w:r>
+        <w:rPr>
+          <w:sz w:val="36"/>
+        </w:rPr>
+        <w:t xml:space="preserve">Implementação </w:t>
+      </w:r>
+    </w:p>
+    <w:p>
+      <w:r>
+        <w:t>Usámos OpenMP para</w:t>
+      </w:r>
+      <w:r>
+        <w:t xml:space="preserve"> paralelizar o </w:t>
+      </w:r>
+      <w:r>
+        <w:rPr>
+          <w:i/>
+        </w:rPr>
+        <w:t>for</w:t>
+      </w:r>
+      <w:r>
+        <w:t xml:space="preserve"> interior (percorrer células da a</w:t>
+      </w:r>
+      <w:r>
+        <w:t>ntidiagonal respectiva) e deixámos</w:t>
+      </w:r>
+      <w:r>
+        <w:t xml:space="preserve"> o </w:t>
+      </w:r>
+      <w:r>
+        <w:rPr>
+          <w:i/>
+        </w:rPr>
+        <w:t xml:space="preserve">for </w:t>
+      </w:r>
+      <w:r>
+        <w:t>exterior (percorrer antidiagonais da matriz) em execução série.</w:t>
+      </w:r>
+    </w:p>
+    <w:p>
+      <w:r>
+        <w:t xml:space="preserve">Dentro deste método impletámos também alguns melhoramentos como </w:t>
+      </w:r>
+      <w:r>
+        <w:rPr>
+          <w:color w:val="FF0000"/>
+        </w:rPr>
+        <w:t>[melhoramentos, como inverter a ordem das threads, se ajudar]</w:t>
+      </w:r>
+      <w:r>
+        <w:t>.</w:t>
+      </w:r>
+    </w:p>
+    <w:p>
+      <w:r>
+        <w:t xml:space="preserve">Assim conseguimos um speedup S = Ts/Tp de </w:t>
+      </w:r>
+      <w:r>
+        <w:rPr>
+          <w:color w:val="FF0000"/>
+        </w:rPr>
+        <w:t>[speedup]</w:t>
+      </w:r>
+      <w:r>
+        <w:rPr>
+          <w:color w:val="FF0000"/>
+        </w:rPr>
+        <w:t xml:space="preserve"> </w:t>
+      </w:r>
+      <w:r>
+        <w:t>usando os quatro cores do computador do laboratório.</w:t>
+      </w:r>
+    </w:p>
+    <w:p>
+      <w:pPr>
+        <w:jc w:val="center"/>
+        <w:rPr>
+          <w:sz w:val="36"/>
+        </w:rPr>
+      </w:pPr>
+      <w:r>
+        <w:rPr>
+          <w:sz w:val="36"/>
+        </w:rPr>
+        <w:t>Resultados</w:t>
+      </w:r>
+      <w:r>
+        <w:rPr>
+          <w:sz w:val="36"/>
+        </w:rPr>
+        <w:t xml:space="preserve"> </w:t>
+      </w:r>
+    </w:p>
+    <w:p>
+      <w:r>
+        <w:t xml:space="preserve">Este resultado está dentro do esperado uma vez que atingir um speedup </w:t>
+      </w:r>
+    </w:p>
+    <w:p>
+      <w:r>
+        <w:t>S = Ts/Ncores é impossível devido ao overhead de criar e terminar threads e distribuir o trabalho pelas threads e os acessos à memória também criam overheads que limitam a performance do paralelismo.</w:t>
+      </w:r>
+      <w:bookmarkStart w:id="0" w:name="_GoBack"/>
       <w:bookmarkEnd w:id="0"/>
-      <w:bookmarkEnd w:id="1"/>
-      <w:r>
-        <w:rPr>
-          <w:rFonts w:eastAsiaTheme="minorEastAsia"/>
-        </w:rPr>
-        <w:lastRenderedPageBreak/>
+    </w:p>
+    <w:p>
+      <w:r>
         <w:t xml:space="preserve"> </w:t>
       </w:r>
-      <w:r>
-        <w:rPr>
-          <w:rFonts w:eastAsiaTheme="minorEastAsia"/>
-        </w:rPr>
-        <w:t xml:space="preserve"> </w:t>
-      </w:r>
-      <w:r>
-        <w:rPr>
-          <w:rFonts w:eastAsiaTheme="minorEastAsia"/>
-        </w:rPr>
-        <w:t xml:space="preserve"> </w:t>
-      </w:r>
-      <w:r>
-        <w:rPr>
-          <w:rFonts w:eastAsiaTheme="minorEastAsia"/>
-        </w:rPr>
-        <w:t xml:space="preserve"> </w:t>
+    </w:p>
+    <w:p>
+      <w:r>
+        <w:t xml:space="preserve">  </w:t>
       </w:r>
     </w:p>
     <w:sectPr>
@@ -469,7 +548,6 @@
         <w:docPartUnique/>
       </w:docPartObj>
     </w:sdtPr>
-    <w:sdtEndPr/>
     <w:sdtContent>
       <w:sdt>
         <w:sdtPr>
@@ -479,7 +557,6 @@
             <w:docPartUnique/>
           </w:docPartObj>
         </w:sdtPr>
-        <w:sdtEndPr/>
         <w:sdtContent>
           <w:p>
             <w:pPr>
@@ -2247,6 +2324,45 @@
       <w:lang w:val="en-US"/>
     </w:rPr>
   </w:style>
+  <w:style w:type="paragraph" w:styleId="Title">
+    <w:name w:val="Title"/>
+    <w:basedOn w:val="Normal"/>
+    <w:next w:val="Normal"/>
+    <w:link w:val="TitleChar"/>
+    <w:uiPriority w:val="10"/>
+    <w:qFormat/>
+    <w:rsid w:val="00980089"/>
+    <w:pPr>
+      <w:pBdr>
+        <w:bottom w:val="single" w:sz="8" w:space="4" w:color="4F81BD" w:themeColor="accent1"/>
+      </w:pBdr>
+      <w:spacing w:after="300" w:line="240" w:lineRule="auto"/>
+      <w:contextualSpacing/>
+    </w:pPr>
+    <w:rPr>
+      <w:rFonts w:asciiTheme="majorHAnsi" w:eastAsiaTheme="majorEastAsia" w:hAnsiTheme="majorHAnsi" w:cstheme="majorBidi"/>
+      <w:color w:val="17365D" w:themeColor="text2" w:themeShade="BF"/>
+      <w:spacing w:val="5"/>
+      <w:kern w:val="28"/>
+      <w:sz w:val="52"/>
+      <w:szCs w:val="52"/>
+    </w:rPr>
+  </w:style>
+  <w:style w:type="character" w:customStyle="1" w:styleId="TitleChar">
+    <w:name w:val="Title Char"/>
+    <w:basedOn w:val="DefaultParagraphFont"/>
+    <w:link w:val="Title"/>
+    <w:uiPriority w:val="10"/>
+    <w:rsid w:val="00980089"/>
+    <w:rPr>
+      <w:rFonts w:asciiTheme="majorHAnsi" w:eastAsiaTheme="majorEastAsia" w:hAnsiTheme="majorHAnsi" w:cstheme="majorBidi"/>
+      <w:color w:val="17365D" w:themeColor="text2" w:themeShade="BF"/>
+      <w:spacing w:val="5"/>
+      <w:kern w:val="28"/>
+      <w:sz w:val="52"/>
+      <w:szCs w:val="52"/>
+    </w:rPr>
+  </w:style>
 </w:styles>
 </file>
 
@@ -3061,6 +3177,45 @@
       <w:sz w:val="24"/>
       <w:szCs w:val="24"/>
       <w:lang w:val="en-US"/>
+    </w:rPr>
+  </w:style>
+  <w:style w:type="paragraph" w:styleId="Title">
+    <w:name w:val="Title"/>
+    <w:basedOn w:val="Normal"/>
+    <w:next w:val="Normal"/>
+    <w:link w:val="TitleChar"/>
+    <w:uiPriority w:val="10"/>
+    <w:qFormat/>
+    <w:rsid w:val="00980089"/>
+    <w:pPr>
+      <w:pBdr>
+        <w:bottom w:val="single" w:sz="8" w:space="4" w:color="4F81BD" w:themeColor="accent1"/>
+      </w:pBdr>
+      <w:spacing w:after="300" w:line="240" w:lineRule="auto"/>
+      <w:contextualSpacing/>
+    </w:pPr>
+    <w:rPr>
+      <w:rFonts w:asciiTheme="majorHAnsi" w:eastAsiaTheme="majorEastAsia" w:hAnsiTheme="majorHAnsi" w:cstheme="majorBidi"/>
+      <w:color w:val="17365D" w:themeColor="text2" w:themeShade="BF"/>
+      <w:spacing w:val="5"/>
+      <w:kern w:val="28"/>
+      <w:sz w:val="52"/>
+      <w:szCs w:val="52"/>
+    </w:rPr>
+  </w:style>
+  <w:style w:type="character" w:customStyle="1" w:styleId="TitleChar">
+    <w:name w:val="Title Char"/>
+    <w:basedOn w:val="DefaultParagraphFont"/>
+    <w:link w:val="Title"/>
+    <w:uiPriority w:val="10"/>
+    <w:rsid w:val="00980089"/>
+    <w:rPr>
+      <w:rFonts w:asciiTheme="majorHAnsi" w:eastAsiaTheme="majorEastAsia" w:hAnsiTheme="majorHAnsi" w:cstheme="majorBidi"/>
+      <w:color w:val="17365D" w:themeColor="text2" w:themeShade="BF"/>
+      <w:spacing w:val="5"/>
+      <w:kern w:val="28"/>
+      <w:sz w:val="52"/>
+      <w:szCs w:val="52"/>
     </w:rPr>
   </w:style>
 </w:styles>
@@ -3356,7 +3511,7 @@
 </file>
 
 <file path=customXml/itemProps1.xml><?xml version="1.0" encoding="utf-8"?>
-<ds:datastoreItem xmlns:ds="http://schemas.openxmlformats.org/officeDocument/2006/customXml" ds:itemID="{B4C36261-8611-4098-AEDF-8AE284D77943}">
+<ds:datastoreItem xmlns:ds="http://schemas.openxmlformats.org/officeDocument/2006/customXml" ds:itemID="{0F4E3AA6-40C8-404C-90CD-623BFE180C5E}">
   <ds:schemaRefs>
     <ds:schemaRef ds:uri="http://schemas.openxmlformats.org/officeDocument/2006/bibliography"/>
   </ds:schemaRefs>

</xml_diff>